<commit_message>
Adding the init of front side.
</commit_message>
<xml_diff>
--- a/resources/Architecture.docx
+++ b/resources/Architecture.docx
@@ -1,6 +1,6 @@
 
 <file path=word/document.xml><?xml version="1.0" encoding="utf-8"?>
-<w:document xmlns:wpc="http://schemas.microsoft.com/office/word/2010/wordprocessingCanvas" xmlns:cx="http://schemas.microsoft.com/office/drawing/2014/chartex" xmlns:cx1="http://schemas.microsoft.com/office/drawing/2015/9/8/chartex" xmlns:cx2="http://schemas.microsoft.com/office/drawing/2015/10/21/chartex" xmlns:cx3="http://schemas.microsoft.com/office/drawing/2016/5/9/chartex" xmlns:cx4="http://schemas.microsoft.com/office/drawing/2016/5/10/chartex" xmlns:cx5="http://schemas.microsoft.com/office/drawing/2016/5/11/chartex" xmlns:cx6="http://schemas.microsoft.com/office/drawing/2016/5/12/chartex" xmlns:cx7="http://schemas.microsoft.com/office/drawing/2016/5/13/chartex" xmlns:cx8="http://schemas.microsoft.com/office/drawing/2016/5/14/chartex" xmlns:mc="http://schemas.openxmlformats.org/markup-compatibility/2006" xmlns:aink="http://schemas.microsoft.com/office/drawing/2016/ink" xmlns:am3d="http://schemas.microsoft.com/office/drawing/2017/model3d" xmlns:o="urn:schemas-microsoft-com:office:office" xmlns:oel="http://schemas.microsoft.com/office/2019/extlst" xmlns:r="http://schemas.openxmlformats.org/officeDocument/2006/relationships" xmlns:m="http://schemas.openxmlformats.org/officeDocument/2006/math" xmlns:v="urn:schemas-microsoft-com:vml" xmlns:wp14="http://schemas.microsoft.com/office/word/2010/wordprocessingDrawing" xmlns:wp="http://schemas.openxmlformats.org/drawingml/2006/wordprocessingDrawing" xmlns:w10="urn:schemas-microsoft-com:office:word" xmlns:w="http://schemas.openxmlformats.org/wordprocessingml/2006/main" xmlns:w14="http://schemas.microsoft.com/office/word/2010/wordml" xmlns:w15="http://schemas.microsoft.com/office/word/2012/wordml" xmlns:w16cex="http://schemas.microsoft.com/office/word/2018/wordml/cex" xmlns:w16cid="http://schemas.microsoft.com/office/word/2016/wordml/cid" xmlns:w16="http://schemas.microsoft.com/office/word/2018/wordml" xmlns:w16sdtdh="http://schemas.microsoft.com/office/word/2020/wordml/sdtdatahash" xmlns:w16se="http://schemas.microsoft.com/office/word/2015/wordml/symex" xmlns:wpg="http://schemas.microsoft.com/office/word/2010/wordprocessingGroup" xmlns:wpi="http://schemas.microsoft.com/office/word/2010/wordprocessingInk" xmlns:wne="http://schemas.microsoft.com/office/word/2006/wordml" xmlns:wps="http://schemas.microsoft.com/office/word/2010/wordprocessingShape" mc:Ignorable="w14 w15 w16se w16cid w16 w16cex w16sdtdh wp14">
+<w:document xmlns:wpc="http://schemas.microsoft.com/office/word/2010/wordprocessingCanvas" xmlns:cx="http://schemas.microsoft.com/office/drawing/2014/chartex" xmlns:cx1="http://schemas.microsoft.com/office/drawing/2015/9/8/chartex" xmlns:cx2="http://schemas.microsoft.com/office/drawing/2015/10/21/chartex" xmlns:cx3="http://schemas.microsoft.com/office/drawing/2016/5/9/chartex" xmlns:cx4="http://schemas.microsoft.com/office/drawing/2016/5/10/chartex" xmlns:cx5="http://schemas.microsoft.com/office/drawing/2016/5/11/chartex" xmlns:cx6="http://schemas.microsoft.com/office/drawing/2016/5/12/chartex" xmlns:cx7="http://schemas.microsoft.com/office/drawing/2016/5/13/chartex" xmlns:cx8="http://schemas.microsoft.com/office/drawing/2016/5/14/chartex" xmlns:mc="http://schemas.openxmlformats.org/markup-compatibility/2006" xmlns:aink="http://schemas.microsoft.com/office/drawing/2016/ink" xmlns:am3d="http://schemas.microsoft.com/office/drawing/2017/model3d" xmlns:o="urn:schemas-microsoft-com:office:office" xmlns:oel="http://schemas.microsoft.com/office/2019/extlst" xmlns:r="http://schemas.openxmlformats.org/officeDocument/2006/relationships" xmlns:m="http://schemas.openxmlformats.org/officeDocument/2006/math" xmlns:v="urn:schemas-microsoft-com:vml" xmlns:wp14="http://schemas.microsoft.com/office/word/2010/wordprocessingDrawing" xmlns:wp="http://schemas.openxmlformats.org/drawingml/2006/wordprocessingDrawing" xmlns:w10="urn:schemas-microsoft-com:office:word" xmlns:w="http://schemas.openxmlformats.org/wordprocessingml/2006/main" xmlns:w14="http://schemas.microsoft.com/office/word/2010/wordml" xmlns:w15="http://schemas.microsoft.com/office/word/2012/wordml" xmlns:w16cex="http://schemas.microsoft.com/office/word/2018/wordml/cex" xmlns:w16cid="http://schemas.microsoft.com/office/word/2016/wordml/cid" xmlns:w16="http://schemas.microsoft.com/office/word/2018/wordml" xmlns:w16du="http://schemas.microsoft.com/office/word/2023/wordml/word16du" xmlns:w16sdtdh="http://schemas.microsoft.com/office/word/2020/wordml/sdtdatahash" xmlns:w16se="http://schemas.microsoft.com/office/word/2015/wordml/symex" xmlns:wpg="http://schemas.microsoft.com/office/word/2010/wordprocessingGroup" xmlns:wpi="http://schemas.microsoft.com/office/word/2010/wordprocessingInk" xmlns:wne="http://schemas.microsoft.com/office/word/2006/wordml" xmlns:wps="http://schemas.microsoft.com/office/word/2010/wordprocessingShape" mc:Ignorable="w14 w15 w16se w16cid w16 w16cex w16sdtdh wp14">
   <w:body>
     <w:p>
       <w:pPr>
@@ -37,7 +37,16 @@
           <w:szCs w:val="40"/>
           <w:lang w:eastAsia="en-US"/>
         </w:rPr>
-        <w:t xml:space="preserve"> (</w:t>
+        <w:t xml:space="preserve"> (Airbnb Prices in</w:t>
+      </w:r>
+      <w:r>
+        <w:rPr>
+          <w:rFonts w:ascii="Arial" w:hAnsi="Arial" w:cs="Arial"/>
+          <w:color w:val="202124"/>
+          <w:sz w:val="52"/>
+          <w:szCs w:val="52"/>
+        </w:rPr>
+        <w:t xml:space="preserve"> </w:t>
       </w:r>
       <w:r>
         <w:rPr>
@@ -48,18 +57,26 @@
           <w:szCs w:val="40"/>
           <w:lang w:eastAsia="en-US"/>
         </w:rPr>
-        <w:t>Airbnb Prices in</w:t>
-      </w:r>
-      <w:r>
-        <w:rPr>
-          <w:rFonts w:ascii="Arial" w:hAnsi="Arial" w:cs="Arial"/>
-          <w:color w:val="202124"/>
-          <w:sz w:val="52"/>
-          <w:szCs w:val="52"/>
-        </w:rPr>
-        <w:t xml:space="preserve"> </w:t>
-      </w:r>
-      <w:r>
+        <w:t>European Cities</w:t>
+      </w:r>
+      <w:r>
+        <w:rPr>
+          <w:b w:val="0"/>
+          <w:bCs w:val="0"/>
+          <w:color w:val="FF0000"/>
+          <w:sz w:val="40"/>
+          <w:szCs w:val="40"/>
+        </w:rPr>
+        <w:t>)</w:t>
+      </w:r>
+    </w:p>
+    <w:p>
+      <w:pPr>
+        <w:pStyle w:val="Heading1"/>
+        <w:shd w:val="clear" w:color="auto" w:fill="FFFFFF"/>
+        <w:spacing w:before="0" w:beforeAutospacing="0" w:after="240" w:afterAutospacing="0" w:line="660" w:lineRule="atLeast"/>
+        <w:jc w:val="center"/>
+        <w:textAlignment w:val="baseline"/>
         <w:rPr>
           <w:rFonts w:asciiTheme="minorHAnsi" w:eastAsiaTheme="minorHAnsi" w:hAnsiTheme="minorHAnsi" w:cstheme="minorBidi"/>
           <w:color w:val="FF0000"/>
@@ -68,34 +85,6 @@
           <w:szCs w:val="40"/>
           <w:lang w:eastAsia="en-US"/>
         </w:rPr>
-        <w:t>European Cities</w:t>
-      </w:r>
-      <w:r>
-        <w:rPr>
-          <w:b w:val="0"/>
-          <w:bCs w:val="0"/>
-          <w:color w:val="FF0000"/>
-          <w:sz w:val="40"/>
-          <w:szCs w:val="40"/>
-        </w:rPr>
-        <w:t>)</w:t>
-      </w:r>
-    </w:p>
-    <w:p>
-      <w:pPr>
-        <w:pStyle w:val="Heading1"/>
-        <w:shd w:val="clear" w:color="auto" w:fill="FFFFFF"/>
-        <w:spacing w:before="0" w:beforeAutospacing="0" w:after="240" w:afterAutospacing="0" w:line="660" w:lineRule="atLeast"/>
-        <w:jc w:val="center"/>
-        <w:textAlignment w:val="baseline"/>
-        <w:rPr>
-          <w:rFonts w:asciiTheme="minorHAnsi" w:eastAsiaTheme="minorHAnsi" w:hAnsiTheme="minorHAnsi" w:cstheme="minorBidi"/>
-          <w:color w:val="FF0000"/>
-          <w:kern w:val="0"/>
-          <w:sz w:val="40"/>
-          <w:szCs w:val="40"/>
-          <w:lang w:eastAsia="en-US"/>
-        </w:rPr>
       </w:pPr>
     </w:p>
     <w:p>
@@ -127,6 +116,18 @@
     <w:p>
       <w:pPr>
         <w:pStyle w:val="ListParagraph"/>
+        <w:rPr>
+          <w:b/>
+          <w:bCs/>
+          <w:color w:val="2F5496" w:themeColor="accent1" w:themeShade="BF"/>
+          <w:sz w:val="36"/>
+          <w:szCs w:val="36"/>
+        </w:rPr>
+      </w:pPr>
+    </w:p>
+    <w:p>
+      <w:pPr>
+        <w:pStyle w:val="ListParagraph"/>
         <w:numPr>
           <w:ilvl w:val="1"/>
           <w:numId w:val="1"/>
@@ -217,14 +218,7 @@
           <w:sz w:val="28"/>
           <w:szCs w:val="28"/>
         </w:rPr>
-        <w:t>D</w:t>
-      </w:r>
-      <w:r>
-        <w:rPr>
-          <w:sz w:val="28"/>
-          <w:szCs w:val="28"/>
-        </w:rPr>
-        <w:t>ata is stored in (HDFS), which provides distributed storage and processing of large datasets.</w:t>
+        <w:t>Data is stored in (HDFS), which provides distributed storage and processing of large datasets.</w:t>
       </w:r>
     </w:p>
     <w:p>
@@ -302,14 +296,23 @@
           <w:sz w:val="28"/>
           <w:szCs w:val="28"/>
         </w:rPr>
-        <w:t>performed using Apache Spark</w:t>
-      </w:r>
-      <w:r>
-        <w:rPr>
-          <w:sz w:val="28"/>
-          <w:szCs w:val="28"/>
-        </w:rPr>
-        <w:t xml:space="preserve"> </w:t>
+        <w:t xml:space="preserve">performed using </w:t>
+      </w:r>
+      <w:proofErr w:type="spellStart"/>
+      <w:r>
+        <w:rPr>
+          <w:sz w:val="28"/>
+          <w:szCs w:val="28"/>
+        </w:rPr>
+        <w:t>hadoop</w:t>
+      </w:r>
+      <w:proofErr w:type="spellEnd"/>
+      <w:r>
+        <w:rPr>
+          <w:sz w:val="28"/>
+          <w:szCs w:val="28"/>
+        </w:rPr>
+        <w:t xml:space="preserve"> map reduce </w:t>
       </w:r>
       <w:r>
         <w:rPr>
@@ -339,15 +342,7 @@
           <w:sz w:val="24"/>
           <w:szCs w:val="24"/>
         </w:rPr>
-        <w:t xml:space="preserve">stored in </w:t>
-      </w:r>
-      <w:r>
-        <w:rPr>
-          <w:rFonts w:asciiTheme="minorBidi" w:hAnsiTheme="minorBidi"/>
-          <w:sz w:val="24"/>
-          <w:szCs w:val="24"/>
-        </w:rPr>
-        <w:t>HDFS and calculate metrics such as prices, cities, room types...</w:t>
+        <w:t>stored in HDFS and calculate metrics such as prices, cities, room types...</w:t>
       </w:r>
     </w:p>
     <w:p>
@@ -453,14 +448,7 @@
           <w:sz w:val="28"/>
           <w:szCs w:val="28"/>
         </w:rPr>
-        <w:t xml:space="preserve">Finally, data is presented to end-users through interactive </w:t>
-      </w:r>
-      <w:r>
-        <w:rPr>
-          <w:sz w:val="28"/>
-          <w:szCs w:val="28"/>
-        </w:rPr>
-        <w:t>dashboards</w:t>
+        <w:t>Finally, data is presented to end-users through interactive dashboards</w:t>
       </w:r>
       <w:r>
         <w:rPr>
@@ -476,6 +464,92 @@
         </w:rPr>
         <w:t>.</w:t>
       </w:r>
+    </w:p>
+    <w:p>
+      <w:pPr>
+        <w:pStyle w:val="ListParagraph"/>
+        <w:rPr>
+          <w:b/>
+          <w:bCs/>
+          <w:color w:val="2F5496" w:themeColor="accent1" w:themeShade="BF"/>
+          <w:sz w:val="36"/>
+          <w:szCs w:val="36"/>
+        </w:rPr>
+      </w:pPr>
+    </w:p>
+    <w:p>
+      <w:pPr>
+        <w:pStyle w:val="ListParagraph"/>
+        <w:numPr>
+          <w:ilvl w:val="0"/>
+          <w:numId w:val="1"/>
+        </w:numPr>
+        <w:rPr>
+          <w:b/>
+          <w:bCs/>
+          <w:color w:val="2F5496" w:themeColor="accent1" w:themeShade="BF"/>
+          <w:sz w:val="36"/>
+          <w:szCs w:val="36"/>
+        </w:rPr>
+      </w:pPr>
+      <w:r>
+        <w:rPr>
+          <w:b/>
+          <w:bCs/>
+          <w:color w:val="2F5496" w:themeColor="accent1" w:themeShade="BF"/>
+          <w:sz w:val="36"/>
+          <w:szCs w:val="36"/>
+        </w:rPr>
+        <w:t>Goal</w:t>
+      </w:r>
+    </w:p>
+    <w:p>
+      <w:pPr>
+        <w:pStyle w:val="ListParagraph"/>
+        <w:rPr>
+          <w:sz w:val="28"/>
+          <w:szCs w:val="28"/>
+        </w:rPr>
+      </w:pPr>
+      <w:r>
+        <w:rPr>
+          <w:sz w:val="28"/>
+          <w:szCs w:val="28"/>
+        </w:rPr>
+        <w:t xml:space="preserve">By using the </w:t>
+      </w:r>
+      <w:r>
+        <w:rPr>
+          <w:sz w:val="28"/>
+          <w:szCs w:val="28"/>
+        </w:rPr>
+        <w:t>stream,</w:t>
+      </w:r>
+      <w:r>
+        <w:rPr>
+          <w:sz w:val="28"/>
+          <w:szCs w:val="28"/>
+        </w:rPr>
+        <w:t xml:space="preserve"> I will subscribe to that upcoming data and to choose the best time to announce my property to rent and secure the best profit.  </w:t>
+      </w:r>
+    </w:p>
+    <w:p>
+      <w:pPr>
+        <w:pStyle w:val="ListParagraph"/>
+        <w:ind w:left="1440"/>
+        <w:rPr>
+          <w:sz w:val="28"/>
+          <w:szCs w:val="28"/>
+        </w:rPr>
+      </w:pPr>
+    </w:p>
+    <w:p>
+      <w:pPr>
+        <w:rPr>
+          <w:sz w:val="28"/>
+          <w:szCs w:val="28"/>
+        </w:rPr>
+      </w:pPr>
     </w:p>
     <w:sectPr>
       <w:pgSz w:w="11906" w:h="16838"/>
@@ -488,7 +562,7 @@
 </file>
 
 <file path=word/endnotes.xml><?xml version="1.0" encoding="utf-8"?>
-<w:endnotes xmlns:wpc="http://schemas.microsoft.com/office/word/2010/wordprocessingCanvas" xmlns:cx="http://schemas.microsoft.com/office/drawing/2014/chartex" xmlns:cx1="http://schemas.microsoft.com/office/drawing/2015/9/8/chartex" xmlns:cx2="http://schemas.microsoft.com/office/drawing/2015/10/21/chartex" xmlns:cx3="http://schemas.microsoft.com/office/drawing/2016/5/9/chartex" xmlns:cx4="http://schemas.microsoft.com/office/drawing/2016/5/10/chartex" xmlns:cx5="http://schemas.microsoft.com/office/drawing/2016/5/11/chartex" xmlns:cx6="http://schemas.microsoft.com/office/drawing/2016/5/12/chartex" xmlns:cx7="http://schemas.microsoft.com/office/drawing/2016/5/13/chartex" xmlns:cx8="http://schemas.microsoft.com/office/drawing/2016/5/14/chartex" xmlns:mc="http://schemas.openxmlformats.org/markup-compatibility/2006" xmlns:aink="http://schemas.microsoft.com/office/drawing/2016/ink" xmlns:am3d="http://schemas.microsoft.com/office/drawing/2017/model3d" xmlns:o="urn:schemas-microsoft-com:office:office" xmlns:oel="http://schemas.microsoft.com/office/2019/extlst" xmlns:r="http://schemas.openxmlformats.org/officeDocument/2006/relationships" xmlns:m="http://schemas.openxmlformats.org/officeDocument/2006/math" xmlns:v="urn:schemas-microsoft-com:vml" xmlns:wp14="http://schemas.microsoft.com/office/word/2010/wordprocessingDrawing" xmlns:wp="http://schemas.openxmlformats.org/drawingml/2006/wordprocessingDrawing" xmlns:w10="urn:schemas-microsoft-com:office:word" xmlns:w="http://schemas.openxmlformats.org/wordprocessingml/2006/main" xmlns:w14="http://schemas.microsoft.com/office/word/2010/wordml" xmlns:w15="http://schemas.microsoft.com/office/word/2012/wordml" xmlns:w16cex="http://schemas.microsoft.com/office/word/2018/wordml/cex" xmlns:w16cid="http://schemas.microsoft.com/office/word/2016/wordml/cid" xmlns:w16="http://schemas.microsoft.com/office/word/2018/wordml" xmlns:w16sdtdh="http://schemas.microsoft.com/office/word/2020/wordml/sdtdatahash" xmlns:w16se="http://schemas.microsoft.com/office/word/2015/wordml/symex" xmlns:wpg="http://schemas.microsoft.com/office/word/2010/wordprocessingGroup" xmlns:wpi="http://schemas.microsoft.com/office/word/2010/wordprocessingInk" xmlns:wne="http://schemas.microsoft.com/office/word/2006/wordml" xmlns:wps="http://schemas.microsoft.com/office/word/2010/wordprocessingShape" mc:Ignorable="w14 w15 w16se w16cid w16 w16cex w16sdtdh wp14">
+<w:endnotes xmlns:wpc="http://schemas.microsoft.com/office/word/2010/wordprocessingCanvas" xmlns:cx="http://schemas.microsoft.com/office/drawing/2014/chartex" xmlns:cx1="http://schemas.microsoft.com/office/drawing/2015/9/8/chartex" xmlns:cx2="http://schemas.microsoft.com/office/drawing/2015/10/21/chartex" xmlns:cx3="http://schemas.microsoft.com/office/drawing/2016/5/9/chartex" xmlns:cx4="http://schemas.microsoft.com/office/drawing/2016/5/10/chartex" xmlns:cx5="http://schemas.microsoft.com/office/drawing/2016/5/11/chartex" xmlns:cx6="http://schemas.microsoft.com/office/drawing/2016/5/12/chartex" xmlns:cx7="http://schemas.microsoft.com/office/drawing/2016/5/13/chartex" xmlns:cx8="http://schemas.microsoft.com/office/drawing/2016/5/14/chartex" xmlns:mc="http://schemas.openxmlformats.org/markup-compatibility/2006" xmlns:aink="http://schemas.microsoft.com/office/drawing/2016/ink" xmlns:am3d="http://schemas.microsoft.com/office/drawing/2017/model3d" xmlns:o="urn:schemas-microsoft-com:office:office" xmlns:oel="http://schemas.microsoft.com/office/2019/extlst" xmlns:r="http://schemas.openxmlformats.org/officeDocument/2006/relationships" xmlns:m="http://schemas.openxmlformats.org/officeDocument/2006/math" xmlns:v="urn:schemas-microsoft-com:vml" xmlns:wp14="http://schemas.microsoft.com/office/word/2010/wordprocessingDrawing" xmlns:wp="http://schemas.openxmlformats.org/drawingml/2006/wordprocessingDrawing" xmlns:w10="urn:schemas-microsoft-com:office:word" xmlns:w="http://schemas.openxmlformats.org/wordprocessingml/2006/main" xmlns:w14="http://schemas.microsoft.com/office/word/2010/wordml" xmlns:w15="http://schemas.microsoft.com/office/word/2012/wordml" xmlns:w16cex="http://schemas.microsoft.com/office/word/2018/wordml/cex" xmlns:w16cid="http://schemas.microsoft.com/office/word/2016/wordml/cid" xmlns:w16="http://schemas.microsoft.com/office/word/2018/wordml" xmlns:w16du="http://schemas.microsoft.com/office/word/2023/wordml/word16du" xmlns:w16sdtdh="http://schemas.microsoft.com/office/word/2020/wordml/sdtdatahash" xmlns:w16se="http://schemas.microsoft.com/office/word/2015/wordml/symex" xmlns:wpg="http://schemas.microsoft.com/office/word/2010/wordprocessingGroup" xmlns:wpi="http://schemas.microsoft.com/office/word/2010/wordprocessingInk" xmlns:wne="http://schemas.microsoft.com/office/word/2006/wordml" xmlns:wps="http://schemas.microsoft.com/office/word/2010/wordprocessingShape" mc:Ignorable="w14 w15 w16se w16cid w16 w16cex w16sdtdh wp14">
   <w:endnote w:type="separator" w:id="-1">
     <w:p>
       <w:pPr>
@@ -513,7 +587,7 @@
 </file>
 
 <file path=word/footnotes.xml><?xml version="1.0" encoding="utf-8"?>
-<w:footnotes xmlns:wpc="http://schemas.microsoft.com/office/word/2010/wordprocessingCanvas" xmlns:cx="http://schemas.microsoft.com/office/drawing/2014/chartex" xmlns:cx1="http://schemas.microsoft.com/office/drawing/2015/9/8/chartex" xmlns:cx2="http://schemas.microsoft.com/office/drawing/2015/10/21/chartex" xmlns:cx3="http://schemas.microsoft.com/office/drawing/2016/5/9/chartex" xmlns:cx4="http://schemas.microsoft.com/office/drawing/2016/5/10/chartex" xmlns:cx5="http://schemas.microsoft.com/office/drawing/2016/5/11/chartex" xmlns:cx6="http://schemas.microsoft.com/office/drawing/2016/5/12/chartex" xmlns:cx7="http://schemas.microsoft.com/office/drawing/2016/5/13/chartex" xmlns:cx8="http://schemas.microsoft.com/office/drawing/2016/5/14/chartex" xmlns:mc="http://schemas.openxmlformats.org/markup-compatibility/2006" xmlns:aink="http://schemas.microsoft.com/office/drawing/2016/ink" xmlns:am3d="http://schemas.microsoft.com/office/drawing/2017/model3d" xmlns:o="urn:schemas-microsoft-com:office:office" xmlns:oel="http://schemas.microsoft.com/office/2019/extlst" xmlns:r="http://schemas.openxmlformats.org/officeDocument/2006/relationships" xmlns:m="http://schemas.openxmlformats.org/officeDocument/2006/math" xmlns:v="urn:schemas-microsoft-com:vml" xmlns:wp14="http://schemas.microsoft.com/office/word/2010/wordprocessingDrawing" xmlns:wp="http://schemas.openxmlformats.org/drawingml/2006/wordprocessingDrawing" xmlns:w10="urn:schemas-microsoft-com:office:word" xmlns:w="http://schemas.openxmlformats.org/wordprocessingml/2006/main" xmlns:w14="http://schemas.microsoft.com/office/word/2010/wordml" xmlns:w15="http://schemas.microsoft.com/office/word/2012/wordml" xmlns:w16cex="http://schemas.microsoft.com/office/word/2018/wordml/cex" xmlns:w16cid="http://schemas.microsoft.com/office/word/2016/wordml/cid" xmlns:w16="http://schemas.microsoft.com/office/word/2018/wordml" xmlns:w16sdtdh="http://schemas.microsoft.com/office/word/2020/wordml/sdtdatahash" xmlns:w16se="http://schemas.microsoft.com/office/word/2015/wordml/symex" xmlns:wpg="http://schemas.microsoft.com/office/word/2010/wordprocessingGroup" xmlns:wpi="http://schemas.microsoft.com/office/word/2010/wordprocessingInk" xmlns:wne="http://schemas.microsoft.com/office/word/2006/wordml" xmlns:wps="http://schemas.microsoft.com/office/word/2010/wordprocessingShape" mc:Ignorable="w14 w15 w16se w16cid w16 w16cex w16sdtdh wp14">
+<w:footnotes xmlns:wpc="http://schemas.microsoft.com/office/word/2010/wordprocessingCanvas" xmlns:cx="http://schemas.microsoft.com/office/drawing/2014/chartex" xmlns:cx1="http://schemas.microsoft.com/office/drawing/2015/9/8/chartex" xmlns:cx2="http://schemas.microsoft.com/office/drawing/2015/10/21/chartex" xmlns:cx3="http://schemas.microsoft.com/office/drawing/2016/5/9/chartex" xmlns:cx4="http://schemas.microsoft.com/office/drawing/2016/5/10/chartex" xmlns:cx5="http://schemas.microsoft.com/office/drawing/2016/5/11/chartex" xmlns:cx6="http://schemas.microsoft.com/office/drawing/2016/5/12/chartex" xmlns:cx7="http://schemas.microsoft.com/office/drawing/2016/5/13/chartex" xmlns:cx8="http://schemas.microsoft.com/office/drawing/2016/5/14/chartex" xmlns:mc="http://schemas.openxmlformats.org/markup-compatibility/2006" xmlns:aink="http://schemas.microsoft.com/office/drawing/2016/ink" xmlns:am3d="http://schemas.microsoft.com/office/drawing/2017/model3d" xmlns:o="urn:schemas-microsoft-com:office:office" xmlns:oel="http://schemas.microsoft.com/office/2019/extlst" xmlns:r="http://schemas.openxmlformats.org/officeDocument/2006/relationships" xmlns:m="http://schemas.openxmlformats.org/officeDocument/2006/math" xmlns:v="urn:schemas-microsoft-com:vml" xmlns:wp14="http://schemas.microsoft.com/office/word/2010/wordprocessingDrawing" xmlns:wp="http://schemas.openxmlformats.org/drawingml/2006/wordprocessingDrawing" xmlns:w10="urn:schemas-microsoft-com:office:word" xmlns:w="http://schemas.openxmlformats.org/wordprocessingml/2006/main" xmlns:w14="http://schemas.microsoft.com/office/word/2010/wordml" xmlns:w15="http://schemas.microsoft.com/office/word/2012/wordml" xmlns:w16cex="http://schemas.microsoft.com/office/word/2018/wordml/cex" xmlns:w16cid="http://schemas.microsoft.com/office/word/2016/wordml/cid" xmlns:w16="http://schemas.microsoft.com/office/word/2018/wordml" xmlns:w16du="http://schemas.microsoft.com/office/word/2023/wordml/word16du" xmlns:w16sdtdh="http://schemas.microsoft.com/office/word/2020/wordml/sdtdatahash" xmlns:w16se="http://schemas.microsoft.com/office/word/2015/wordml/symex" xmlns:wpg="http://schemas.microsoft.com/office/word/2010/wordprocessingGroup" xmlns:wpi="http://schemas.microsoft.com/office/word/2010/wordprocessingInk" xmlns:wne="http://schemas.microsoft.com/office/word/2006/wordml" xmlns:wps="http://schemas.microsoft.com/office/word/2010/wordprocessingShape" mc:Ignorable="w14 w15 w16se w16cid w16 w16cex w16sdtdh wp14">
   <w:footnote w:type="separator" w:id="-1">
     <w:p>
       <w:pPr>
@@ -538,7 +612,7 @@
 </file>
 
 <file path=word/numbering.xml><?xml version="1.0" encoding="utf-8"?>
-<w:numbering xmlns:wpc="http://schemas.microsoft.com/office/word/2010/wordprocessingCanvas" xmlns:cx="http://schemas.microsoft.com/office/drawing/2014/chartex" xmlns:cx1="http://schemas.microsoft.com/office/drawing/2015/9/8/chartex" xmlns:cx2="http://schemas.microsoft.com/office/drawing/2015/10/21/chartex" xmlns:cx3="http://schemas.microsoft.com/office/drawing/2016/5/9/chartex" xmlns:cx4="http://schemas.microsoft.com/office/drawing/2016/5/10/chartex" xmlns:cx5="http://schemas.microsoft.com/office/drawing/2016/5/11/chartex" xmlns:cx6="http://schemas.microsoft.com/office/drawing/2016/5/12/chartex" xmlns:cx7="http://schemas.microsoft.com/office/drawing/2016/5/13/chartex" xmlns:cx8="http://schemas.microsoft.com/office/drawing/2016/5/14/chartex" xmlns:mc="http://schemas.openxmlformats.org/markup-compatibility/2006" xmlns:aink="http://schemas.microsoft.com/office/drawing/2016/ink" xmlns:am3d="http://schemas.microsoft.com/office/drawing/2017/model3d" xmlns:o="urn:schemas-microsoft-com:office:office" xmlns:oel="http://schemas.microsoft.com/office/2019/extlst" xmlns:r="http://schemas.openxmlformats.org/officeDocument/2006/relationships" xmlns:m="http://schemas.openxmlformats.org/officeDocument/2006/math" xmlns:v="urn:schemas-microsoft-com:vml" xmlns:wp14="http://schemas.microsoft.com/office/word/2010/wordprocessingDrawing" xmlns:wp="http://schemas.openxmlformats.org/drawingml/2006/wordprocessingDrawing" xmlns:w10="urn:schemas-microsoft-com:office:word" xmlns:w="http://schemas.openxmlformats.org/wordprocessingml/2006/main" xmlns:w14="http://schemas.microsoft.com/office/word/2010/wordml" xmlns:w15="http://schemas.microsoft.com/office/word/2012/wordml" xmlns:w16cex="http://schemas.microsoft.com/office/word/2018/wordml/cex" xmlns:w16cid="http://schemas.microsoft.com/office/word/2016/wordml/cid" xmlns:w16="http://schemas.microsoft.com/office/word/2018/wordml" xmlns:w16sdtdh="http://schemas.microsoft.com/office/word/2020/wordml/sdtdatahash" xmlns:w16se="http://schemas.microsoft.com/office/word/2015/wordml/symex" xmlns:wpg="http://schemas.microsoft.com/office/word/2010/wordprocessingGroup" xmlns:wpi="http://schemas.microsoft.com/office/word/2010/wordprocessingInk" xmlns:wne="http://schemas.microsoft.com/office/word/2006/wordml" xmlns:wps="http://schemas.microsoft.com/office/word/2010/wordprocessingShape" mc:Ignorable="w14 w15 w16se w16cid w16 w16cex w16sdtdh wp14">
+<w:numbering xmlns:wpc="http://schemas.microsoft.com/office/word/2010/wordprocessingCanvas" xmlns:cx="http://schemas.microsoft.com/office/drawing/2014/chartex" xmlns:cx1="http://schemas.microsoft.com/office/drawing/2015/9/8/chartex" xmlns:cx2="http://schemas.microsoft.com/office/drawing/2015/10/21/chartex" xmlns:cx3="http://schemas.microsoft.com/office/drawing/2016/5/9/chartex" xmlns:cx4="http://schemas.microsoft.com/office/drawing/2016/5/10/chartex" xmlns:cx5="http://schemas.microsoft.com/office/drawing/2016/5/11/chartex" xmlns:cx6="http://schemas.microsoft.com/office/drawing/2016/5/12/chartex" xmlns:cx7="http://schemas.microsoft.com/office/drawing/2016/5/13/chartex" xmlns:cx8="http://schemas.microsoft.com/office/drawing/2016/5/14/chartex" xmlns:mc="http://schemas.openxmlformats.org/markup-compatibility/2006" xmlns:aink="http://schemas.microsoft.com/office/drawing/2016/ink" xmlns:am3d="http://schemas.microsoft.com/office/drawing/2017/model3d" xmlns:o="urn:schemas-microsoft-com:office:office" xmlns:oel="http://schemas.microsoft.com/office/2019/extlst" xmlns:r="http://schemas.openxmlformats.org/officeDocument/2006/relationships" xmlns:m="http://schemas.openxmlformats.org/officeDocument/2006/math" xmlns:v="urn:schemas-microsoft-com:vml" xmlns:wp14="http://schemas.microsoft.com/office/word/2010/wordprocessingDrawing" xmlns:wp="http://schemas.openxmlformats.org/drawingml/2006/wordprocessingDrawing" xmlns:w10="urn:schemas-microsoft-com:office:word" xmlns:w="http://schemas.openxmlformats.org/wordprocessingml/2006/main" xmlns:w14="http://schemas.microsoft.com/office/word/2010/wordml" xmlns:w15="http://schemas.microsoft.com/office/word/2012/wordml" xmlns:w16cex="http://schemas.microsoft.com/office/word/2018/wordml/cex" xmlns:w16cid="http://schemas.microsoft.com/office/word/2016/wordml/cid" xmlns:w16="http://schemas.microsoft.com/office/word/2018/wordml" xmlns:w16du="http://schemas.microsoft.com/office/word/2023/wordml/word16du" xmlns:w16sdtdh="http://schemas.microsoft.com/office/word/2020/wordml/sdtdatahash" xmlns:w16se="http://schemas.microsoft.com/office/word/2015/wordml/symex" xmlns:wpg="http://schemas.microsoft.com/office/word/2010/wordprocessingGroup" xmlns:wpi="http://schemas.microsoft.com/office/word/2010/wordprocessingInk" xmlns:wne="http://schemas.microsoft.com/office/word/2006/wordml" xmlns:wps="http://schemas.microsoft.com/office/word/2010/wordprocessingShape" mc:Ignorable="w14 w15 w16se w16cid w16 w16cex w16sdtdh wp14">
   <w:abstractNum w:abstractNumId="0" w15:restartNumberingAfterBreak="0">
     <w:nsid w:val="00FD11C1"/>
     <w:multiLevelType w:val="hybridMultilevel"/>

</xml_diff>